<commit_message>
Update MÓDULO DE MANUFACTURA ERP PARA LA EMPRESA W. SILVER, S. DE R.L. DE C.V..docx
</commit_message>
<xml_diff>
--- a/DOCUMENTOS/Tesis/MÓDULO DE MANUFACTURA ERP PARA LA EMPRESA W. SILVER, S. DE R.L. DE C.V..docx
+++ b/DOCUMENTOS/Tesis/MÓDULO DE MANUFACTURA ERP PARA LA EMPRESA W. SILVER, S. DE R.L. DE C.V..docx
@@ -370,12 +370,6 @@
         <w:t xml:space="preserve">                                 </w:t>
       </w:r>
       <w:r>
-        <w:t>17</w:t>
-      </w:r>
-      <w:r>
-        <w:t xml:space="preserve"> de </w:t>
-      </w:r>
-      <w:r>
         <w:t>Mayo</w:t>
       </w:r>
       <w:r>
@@ -414,15 +408,7 @@
           <w:sz w:val="20"/>
           <w:szCs w:val="20"/>
         </w:rPr>
-        <w:t>1</w:t>
-      </w:r>
-      <w:r>
-        <w:rPr>
-          <w:rFonts w:ascii="Times New Roman" w:eastAsia="Times New Roman" w:hAnsi="Times New Roman" w:cs="Times New Roman"/>
-          <w:sz w:val="20"/>
-          <w:szCs w:val="20"/>
-        </w:rPr>
-        <w:t>7</w:t>
+        <w:t>28</w:t>
       </w:r>
       <w:r>
         <w:rPr>
@@ -892,15 +878,7 @@
           <w:sz w:val="20"/>
           <w:szCs w:val="20"/>
         </w:rPr>
-        <w:t>1</w:t>
-      </w:r>
-      <w:r>
-        <w:rPr>
-          <w:rFonts w:ascii="Times New Roman" w:eastAsia="Times New Roman" w:hAnsi="Times New Roman" w:cs="Times New Roman"/>
-          <w:sz w:val="20"/>
-          <w:szCs w:val="20"/>
-        </w:rPr>
-        <w:t>7</w:t>
+        <w:t>28</w:t>
       </w:r>
       <w:r>
         <w:rPr>
@@ -29015,6 +28993,15 @@
 </file>
 
 <file path=customXml/item1.xml><?xml version="1.0" encoding="utf-8"?>
+<?mso-contentType ?>
+<FormTemplates xmlns="http://schemas.microsoft.com/sharepoint/v3/contenttype/forms">
+  <Display>DocumentLibraryForm</Display>
+  <Edit>DocumentLibraryForm</Edit>
+  <New>DocumentLibraryForm</New>
+</FormTemplates>
+</file>
+
+<file path=customXml/item2.xml><?xml version="1.0" encoding="utf-8"?>
 <ct:contentTypeSchema xmlns:ct="http://schemas.microsoft.com/office/2006/metadata/contentType" xmlns:ma="http://schemas.microsoft.com/office/2006/metadata/properties/metaAttributes" ct:_="" ma:_="" ma:contentTypeName="Document" ma:contentTypeID="0x0101001D9FCD2CA8B6DF4698DC90019ABEDDFE" ma:contentTypeVersion="5" ma:contentTypeDescription="Create a new document." ma:contentTypeScope="" ma:versionID="e1ab2557651e0dd9cd1d9c000ecc5047">
   <xsd:schema xmlns:xsd="http://www.w3.org/2001/XMLSchema" xmlns:xs="http://www.w3.org/2001/XMLSchema" xmlns:p="http://schemas.microsoft.com/office/2006/metadata/properties" xmlns:ns2="b6a851d9-8ab2-414a-9f15-adb502767ba9" targetNamespace="http://schemas.microsoft.com/office/2006/metadata/properties" ma:root="true" ma:fieldsID="dcf250c99a86a1340211749fef237eed" ns2:_="">
     <xsd:import namespace="b6a851d9-8ab2-414a-9f15-adb502767ba9"/>
@@ -29164,26 +29151,25 @@
 </ct:contentTypeSchema>
 </file>
 
-<file path=customXml/item2.xml><?xml version="1.0" encoding="utf-8"?>
-<?mso-contentType ?>
-<FormTemplates xmlns="http://schemas.microsoft.com/sharepoint/v3/contenttype/forms">
-  <Display>DocumentLibraryForm</Display>
-  <Edit>DocumentLibraryForm</Edit>
-  <New>DocumentLibraryForm</New>
-</FormTemplates>
+<file path=customXml/item3.xml><?xml version="1.0" encoding="utf-8"?>
+<b:Sources xmlns:b="http://schemas.openxmlformats.org/officeDocument/2006/bibliography" xmlns="http://schemas.openxmlformats.org/officeDocument/2006/bibliography" SelectedStyle="/APA.XSL" StyleName="APA"/>
 </file>
 
-<file path=customXml/item3.xml><?xml version="1.0" encoding="utf-8"?>
+<file path=customXml/item4.xml><?xml version="1.0" encoding="utf-8"?>
 <p:properties xmlns:p="http://schemas.microsoft.com/office/2006/metadata/properties" xmlns:xsi="http://www.w3.org/2001/XMLSchema-instance" xmlns:pc="http://schemas.microsoft.com/office/infopath/2007/PartnerControls">
   <documentManagement/>
 </p:properties>
 </file>
 
-<file path=customXml/item4.xml><?xml version="1.0" encoding="utf-8"?>
-<b:Sources xmlns:b="http://schemas.openxmlformats.org/officeDocument/2006/bibliography" xmlns="http://schemas.openxmlformats.org/officeDocument/2006/bibliography" SelectedStyle="/APA.XSL" StyleName="APA"/>
+<file path=customXml/itemProps1.xml><?xml version="1.0" encoding="utf-8"?>
+<ds:datastoreItem xmlns:ds="http://schemas.openxmlformats.org/officeDocument/2006/customXml" ds:itemID="{A782B023-E498-4EC9-9D76-DA37246C4771}">
+  <ds:schemaRefs>
+    <ds:schemaRef ds:uri="http://schemas.microsoft.com/sharepoint/v3/contenttype/forms"/>
+  </ds:schemaRefs>
+</ds:datastoreItem>
 </file>
 
-<file path=customXml/itemProps1.xml><?xml version="1.0" encoding="utf-8"?>
+<file path=customXml/itemProps2.xml><?xml version="1.0" encoding="utf-8"?>
 <ds:datastoreItem xmlns:ds="http://schemas.openxmlformats.org/officeDocument/2006/customXml" ds:itemID="{801619C0-09A0-4794-A1D8-DA9560F6E6AD}">
   <ds:schemaRefs>
     <ds:schemaRef ds:uri="http://schemas.microsoft.com/office/2006/metadata/contentType"/>
@@ -29201,27 +29187,19 @@
 </ds:datastoreItem>
 </file>
 
-<file path=customXml/itemProps2.xml><?xml version="1.0" encoding="utf-8"?>
-<ds:datastoreItem xmlns:ds="http://schemas.openxmlformats.org/officeDocument/2006/customXml" ds:itemID="{A782B023-E498-4EC9-9D76-DA37246C4771}">
+<file path=customXml/itemProps3.xml><?xml version="1.0" encoding="utf-8"?>
+<ds:datastoreItem xmlns:ds="http://schemas.openxmlformats.org/officeDocument/2006/customXml" ds:itemID="{6C7A4368-76E2-4856-8EA9-A0C1B2F3B6A5}">
   <ds:schemaRefs>
-    <ds:schemaRef ds:uri="http://schemas.microsoft.com/sharepoint/v3/contenttype/forms"/>
+    <ds:schemaRef ds:uri="http://schemas.openxmlformats.org/officeDocument/2006/bibliography"/>
   </ds:schemaRefs>
 </ds:datastoreItem>
 </file>
 
-<file path=customXml/itemProps3.xml><?xml version="1.0" encoding="utf-8"?>
+<file path=customXml/itemProps4.xml><?xml version="1.0" encoding="utf-8"?>
 <ds:datastoreItem xmlns:ds="http://schemas.openxmlformats.org/officeDocument/2006/customXml" ds:itemID="{1CA2AF0D-9D72-47FB-8F10-AC537FC0AA2D}">
   <ds:schemaRefs>
     <ds:schemaRef ds:uri="http://schemas.microsoft.com/office/2006/metadata/properties"/>
     <ds:schemaRef ds:uri="http://schemas.microsoft.com/office/infopath/2007/PartnerControls"/>
   </ds:schemaRefs>
 </ds:datastoreItem>
-</file>
-
-<file path=customXml/itemProps4.xml><?xml version="1.0" encoding="utf-8"?>
-<ds:datastoreItem xmlns:ds="http://schemas.openxmlformats.org/officeDocument/2006/customXml" ds:itemID="{6C7A4368-76E2-4856-8EA9-A0C1B2F3B6A5}">
-  <ds:schemaRefs>
-    <ds:schemaRef ds:uri="http://schemas.openxmlformats.org/officeDocument/2006/bibliography"/>
-  </ds:schemaRefs>
-</ds:datastoreItem>
 </file>
</xml_diff>